<commit_message>
Singlespacing for reference entries 14 font size in the Tafweed page fixed the top-margin of the first page of each chapter.
</commit_message>
<xml_diff>
--- a/Arabic/arabic.docx
+++ b/Arabic/arabic.docx
@@ -18,7 +18,6 @@
           <w:lang w:bidi="ar-JO"/>
         </w:rPr>
       </w:pPr>
-      <w:bookmarkStart w:id="0" w:name="_GoBack"/>
       <w:r>
         <w:rPr>
           <w:rFonts w:cstheme="majorBidi"/>
@@ -53,7 +52,19 @@
           <w:rtl/>
           <w:lang w:bidi="ar-JO"/>
         </w:rPr>
-        <w:t>نحن الموقعين أدناه، نتعهد بمنح جامعة العلوم والتكنولوجيا الاردنية حرية التصرف في نشر محتوى الرسالة الجامعية، بحيث تعود حقوق الملكية الفكرية لرسالة الماجستير الى الجامعة وفق القوانين والأنظمة والتعليمات المتعلقة بالملكية الفكرية وبراءة الاختراع.</w:t>
+        <w:t>نحن الموقعين أدناه، نتعهد بمنح جامعة العلوم والتكنولوجيا الاردنية حرية التصرف في نشر محتوى الرسالة الجامعية، بحيث تعود حقوق الملكية الفكرية لرسالة الماجستير الى الجامعة وفق القوانين والأنظمة والتعليمات المتعلقة بالملكي</w:t>
+      </w:r>
+      <w:bookmarkStart w:id="0" w:name="_GoBack"/>
+      <w:bookmarkEnd w:id="0"/>
+      <w:r>
+        <w:rPr>
+          <w:rFonts w:cstheme="majorBidi"/>
+          <w:sz w:val="28"/>
+          <w:szCs w:val="28"/>
+          <w:rtl/>
+          <w:lang w:bidi="ar-JO"/>
+        </w:rPr>
+        <w:t>ة الفكرية وبراءة الاختراع.</w:t>
       </w:r>
     </w:p>
     <w:p>
@@ -114,16 +125,16 @@
               <w:jc w:val="center"/>
               <w:rPr>
                 <w:rFonts w:cstheme="majorBidi"/>
-                <w:sz w:val="32"/>
-                <w:szCs w:val="32"/>
+                <w:sz w:val="28"/>
+                <w:szCs w:val="28"/>
                 <w:lang w:bidi="ar-JO"/>
               </w:rPr>
             </w:pPr>
             <w:r>
               <w:rPr>
                 <w:rFonts w:cstheme="majorBidi"/>
-                <w:sz w:val="32"/>
-                <w:szCs w:val="32"/>
+                <w:sz w:val="28"/>
+                <w:szCs w:val="28"/>
                 <w:rtl/>
                 <w:lang w:bidi="ar-JO"/>
               </w:rPr>
@@ -132,8 +143,8 @@
             <w:r>
               <w:rPr>
                 <w:rFonts w:cstheme="majorBidi"/>
-                <w:sz w:val="32"/>
-                <w:szCs w:val="32"/>
+                <w:sz w:val="28"/>
+                <w:szCs w:val="28"/>
                 <w:rtl/>
                 <w:lang w:bidi="ar-JO"/>
               </w:rPr>
@@ -142,8 +153,8 @@
             <w:r>
               <w:rPr>
                 <w:rFonts w:cstheme="majorBidi"/>
-                <w:sz w:val="32"/>
-                <w:szCs w:val="32"/>
+                <w:sz w:val="28"/>
+                <w:szCs w:val="28"/>
                 <w:rtl/>
                 <w:lang w:bidi="ar-JO"/>
               </w:rPr>
@@ -168,16 +179,16 @@
               <w:jc w:val="center"/>
               <w:rPr>
                 <w:rFonts w:cstheme="majorBidi"/>
-                <w:sz w:val="32"/>
-                <w:szCs w:val="32"/>
+                <w:sz w:val="28"/>
+                <w:szCs w:val="28"/>
                 <w:lang w:bidi="ar-JO"/>
               </w:rPr>
             </w:pPr>
             <w:r>
               <w:rPr>
                 <w:rFonts w:cstheme="majorBidi"/>
-                <w:sz w:val="32"/>
-                <w:szCs w:val="32"/>
+                <w:sz w:val="28"/>
+                <w:szCs w:val="28"/>
                 <w:rtl/>
                 <w:lang w:bidi="ar-JO"/>
               </w:rPr>
@@ -186,8 +197,8 @@
             <w:r>
               <w:rPr>
                 <w:rFonts w:cstheme="majorBidi"/>
-                <w:sz w:val="32"/>
-                <w:szCs w:val="32"/>
+                <w:sz w:val="28"/>
+                <w:szCs w:val="28"/>
                 <w:rtl/>
                 <w:lang w:bidi="ar-JO"/>
               </w:rPr>
@@ -196,8 +207,8 @@
             <w:r>
               <w:rPr>
                 <w:rFonts w:cstheme="majorBidi"/>
-                <w:sz w:val="32"/>
-                <w:szCs w:val="32"/>
+                <w:sz w:val="28"/>
+                <w:szCs w:val="28"/>
                 <w:rtl/>
                 <w:lang w:bidi="ar-JO"/>
               </w:rPr>
@@ -222,16 +233,16 @@
               <w:jc w:val="center"/>
               <w:rPr>
                 <w:rFonts w:cstheme="majorBidi"/>
-                <w:sz w:val="32"/>
-                <w:szCs w:val="32"/>
+                <w:sz w:val="28"/>
+                <w:szCs w:val="28"/>
                 <w:lang w:bidi="ar-JO"/>
               </w:rPr>
             </w:pPr>
             <w:r>
               <w:rPr>
                 <w:rFonts w:cstheme="majorBidi"/>
-                <w:sz w:val="32"/>
-                <w:szCs w:val="32"/>
+                <w:sz w:val="28"/>
+                <w:szCs w:val="28"/>
                 <w:rtl/>
                 <w:lang w:bidi="ar-JO"/>
               </w:rPr>
@@ -261,11 +272,11 @@
               <w:bidi/>
               <w:jc w:val="center"/>
               <w:rPr>
-                <w:rFonts w:cstheme="majorBidi" w:hint="cs"/>
+                <w:rFonts w:cstheme="majorBidi"/>
                 <w:b/>
                 <w:bCs/>
-                <w:sz w:val="32"/>
-                <w:szCs w:val="32"/>
+                <w:sz w:val="28"/>
+                <w:szCs w:val="28"/>
                 <w:rtl/>
                 <w:lang w:bidi="ar-YE"/>
               </w:rPr>
@@ -276,8 +287,8 @@
                 <w:rFonts w:cstheme="majorBidi" w:hint="cs"/>
                 <w:b/>
                 <w:bCs/>
-                <w:sz w:val="32"/>
-                <w:szCs w:val="32"/>
+                <w:sz w:val="28"/>
+                <w:szCs w:val="28"/>
                 <w:rtl/>
                 <w:lang w:bidi="ar-YE"/>
               </w:rPr>
@@ -289,8 +300,8 @@
                 <w:rFonts w:cstheme="majorBidi" w:hint="cs"/>
                 <w:b/>
                 <w:bCs/>
-                <w:sz w:val="32"/>
-                <w:szCs w:val="32"/>
+                <w:sz w:val="28"/>
+                <w:szCs w:val="28"/>
                 <w:rtl/>
                 <w:lang w:bidi="ar-YE"/>
               </w:rPr>
@@ -317,8 +328,8 @@
                 <w:rFonts w:cstheme="majorBidi"/>
                 <w:b/>
                 <w:bCs/>
-                <w:sz w:val="32"/>
-                <w:szCs w:val="32"/>
+                <w:sz w:val="28"/>
+                <w:szCs w:val="28"/>
                 <w:lang w:bidi="ar-JO"/>
               </w:rPr>
             </w:pPr>
@@ -328,8 +339,8 @@
                 <w:rFonts w:cstheme="majorBidi" w:hint="cs"/>
                 <w:b/>
                 <w:bCs/>
-                <w:sz w:val="32"/>
-                <w:szCs w:val="32"/>
+                <w:sz w:val="28"/>
+                <w:szCs w:val="28"/>
                 <w:rtl/>
                 <w:lang w:bidi="ar-JO"/>
               </w:rPr>
@@ -341,8 +352,8 @@
                 <w:rFonts w:cstheme="majorBidi" w:hint="cs"/>
                 <w:b/>
                 <w:bCs/>
-                <w:sz w:val="32"/>
-                <w:szCs w:val="32"/>
+                <w:sz w:val="28"/>
+                <w:szCs w:val="28"/>
                 <w:rtl/>
                 <w:lang w:bidi="ar-JO"/>
               </w:rPr>
@@ -369,8 +380,8 @@
                 <w:rFonts w:cstheme="majorBidi"/>
                 <w:b/>
                 <w:bCs/>
-                <w:sz w:val="32"/>
-                <w:szCs w:val="32"/>
+                <w:sz w:val="28"/>
+                <w:szCs w:val="28"/>
                 <w:rtl/>
                 <w:lang w:bidi="ar-YE"/>
               </w:rPr>
@@ -381,8 +392,8 @@
                 <w:rFonts w:cstheme="majorBidi" w:hint="cs"/>
                 <w:b/>
                 <w:bCs/>
-                <w:sz w:val="32"/>
-                <w:szCs w:val="32"/>
+                <w:sz w:val="28"/>
+                <w:szCs w:val="28"/>
                 <w:rtl/>
                 <w:lang w:bidi="ar-YE"/>
               </w:rPr>
@@ -394,8 +405,8 @@
                 <w:rFonts w:cstheme="majorBidi" w:hint="cs"/>
                 <w:b/>
                 <w:bCs/>
-                <w:sz w:val="32"/>
-                <w:szCs w:val="32"/>
+                <w:sz w:val="28"/>
+                <w:szCs w:val="28"/>
                 <w:rtl/>
                 <w:lang w:bidi="ar-YE"/>
               </w:rPr>
@@ -425,8 +436,8 @@
               <w:jc w:val="center"/>
               <w:rPr>
                 <w:rFonts w:cstheme="majorBidi"/>
-                <w:sz w:val="32"/>
-                <w:szCs w:val="32"/>
+                <w:sz w:val="28"/>
+                <w:szCs w:val="28"/>
                 <w:rtl/>
                 <w:lang w:bidi="ar-JO"/>
               </w:rPr>
@@ -434,8 +445,8 @@
             <w:r>
               <w:rPr>
                 <w:rFonts w:cstheme="majorBidi"/>
-                <w:sz w:val="32"/>
-                <w:szCs w:val="32"/>
+                <w:sz w:val="28"/>
+                <w:szCs w:val="28"/>
                 <w:rtl/>
                 <w:lang w:bidi="ar-JO"/>
               </w:rPr>
@@ -444,8 +455,8 @@
             <w:r>
               <w:rPr>
                 <w:rFonts w:cstheme="majorBidi"/>
-                <w:sz w:val="32"/>
-                <w:szCs w:val="32"/>
+                <w:sz w:val="28"/>
+                <w:szCs w:val="28"/>
                 <w:rtl/>
                 <w:lang w:bidi="ar-JO"/>
               </w:rPr>
@@ -454,8 +465,8 @@
             <w:r>
               <w:rPr>
                 <w:rFonts w:cstheme="majorBidi"/>
-                <w:sz w:val="32"/>
-                <w:szCs w:val="32"/>
+                <w:sz w:val="28"/>
+                <w:szCs w:val="28"/>
                 <w:rtl/>
                 <w:lang w:bidi="ar-JO"/>
               </w:rPr>
@@ -468,8 +479,8 @@
               <w:jc w:val="center"/>
               <w:rPr>
                 <w:rFonts w:cstheme="majorBidi"/>
-                <w:sz w:val="32"/>
-                <w:szCs w:val="32"/>
+                <w:sz w:val="28"/>
+                <w:szCs w:val="28"/>
                 <w:rtl/>
                 <w:lang w:bidi="ar-JO"/>
               </w:rPr>
@@ -481,8 +492,8 @@
               <w:jc w:val="center"/>
               <w:rPr>
                 <w:rFonts w:cstheme="majorBidi"/>
-                <w:sz w:val="32"/>
-                <w:szCs w:val="32"/>
+                <w:sz w:val="28"/>
+                <w:szCs w:val="28"/>
                 <w:rtl/>
                 <w:lang w:bidi="ar-JO"/>
               </w:rPr>
@@ -490,8 +501,8 @@
             <w:r>
               <w:rPr>
                 <w:rFonts w:cstheme="majorBidi"/>
-                <w:sz w:val="32"/>
-                <w:szCs w:val="32"/>
+                <w:sz w:val="28"/>
+                <w:szCs w:val="28"/>
                 <w:rtl/>
                 <w:lang w:bidi="ar-JO"/>
               </w:rPr>
@@ -504,8 +515,8 @@
               <w:jc w:val="center"/>
               <w:rPr>
                 <w:rFonts w:cstheme="majorBidi"/>
-                <w:sz w:val="32"/>
-                <w:szCs w:val="32"/>
+                <w:sz w:val="28"/>
+                <w:szCs w:val="28"/>
                 <w:rtl/>
                 <w:lang w:bidi="ar-JO"/>
               </w:rPr>
@@ -517,16 +528,16 @@
               <w:jc w:val="center"/>
               <w:rPr>
                 <w:rFonts w:cstheme="majorBidi"/>
-                <w:sz w:val="32"/>
-                <w:szCs w:val="32"/>
+                <w:sz w:val="28"/>
+                <w:szCs w:val="28"/>
                 <w:lang w:bidi="ar-JO"/>
               </w:rPr>
             </w:pPr>
             <w:r>
               <w:rPr>
                 <w:rFonts w:cstheme="majorBidi"/>
-                <w:sz w:val="32"/>
-                <w:szCs w:val="32"/>
+                <w:sz w:val="28"/>
+                <w:szCs w:val="28"/>
                 <w:rtl/>
                 <w:lang w:bidi="ar-JO"/>
               </w:rPr>
@@ -551,8 +562,8 @@
               <w:jc w:val="center"/>
               <w:rPr>
                 <w:rFonts w:cstheme="majorBidi"/>
-                <w:sz w:val="32"/>
-                <w:szCs w:val="32"/>
+                <w:sz w:val="28"/>
+                <w:szCs w:val="28"/>
                 <w:rtl/>
                 <w:lang w:bidi="ar-JO"/>
               </w:rPr>
@@ -560,8 +571,8 @@
             <w:r>
               <w:rPr>
                 <w:rFonts w:cstheme="majorBidi"/>
-                <w:sz w:val="32"/>
-                <w:szCs w:val="32"/>
+                <w:sz w:val="28"/>
+                <w:szCs w:val="28"/>
                 <w:rtl/>
                 <w:lang w:bidi="ar-JO"/>
               </w:rPr>
@@ -570,8 +581,8 @@
             <w:r>
               <w:rPr>
                 <w:rFonts w:cstheme="majorBidi"/>
-                <w:sz w:val="32"/>
-                <w:szCs w:val="32"/>
+                <w:sz w:val="28"/>
+                <w:szCs w:val="28"/>
                 <w:rtl/>
                 <w:lang w:bidi="ar-JO"/>
               </w:rPr>
@@ -580,8 +591,8 @@
             <w:r>
               <w:rPr>
                 <w:rFonts w:cstheme="majorBidi"/>
-                <w:sz w:val="32"/>
-                <w:szCs w:val="32"/>
+                <w:sz w:val="28"/>
+                <w:szCs w:val="28"/>
                 <w:rtl/>
                 <w:lang w:bidi="ar-JO"/>
               </w:rPr>
@@ -594,8 +605,8 @@
               <w:jc w:val="center"/>
               <w:rPr>
                 <w:rFonts w:cstheme="majorBidi"/>
-                <w:sz w:val="32"/>
-                <w:szCs w:val="32"/>
+                <w:sz w:val="28"/>
+                <w:szCs w:val="28"/>
                 <w:rtl/>
                 <w:lang w:bidi="ar-JO"/>
               </w:rPr>
@@ -607,8 +618,8 @@
               <w:jc w:val="center"/>
               <w:rPr>
                 <w:rFonts w:cstheme="majorBidi"/>
-                <w:sz w:val="32"/>
-                <w:szCs w:val="32"/>
+                <w:sz w:val="28"/>
+                <w:szCs w:val="28"/>
                 <w:rtl/>
                 <w:lang w:bidi="ar-JO"/>
               </w:rPr>
@@ -616,8 +627,8 @@
             <w:r>
               <w:rPr>
                 <w:rFonts w:cstheme="majorBidi"/>
-                <w:sz w:val="32"/>
-                <w:szCs w:val="32"/>
+                <w:sz w:val="28"/>
+                <w:szCs w:val="28"/>
                 <w:rtl/>
                 <w:lang w:bidi="ar-JO"/>
               </w:rPr>
@@ -630,8 +641,8 @@
               <w:jc w:val="center"/>
               <w:rPr>
                 <w:rFonts w:cstheme="majorBidi"/>
-                <w:sz w:val="32"/>
-                <w:szCs w:val="32"/>
+                <w:sz w:val="28"/>
+                <w:szCs w:val="28"/>
                 <w:rtl/>
                 <w:lang w:bidi="ar-JO"/>
               </w:rPr>
@@ -643,16 +654,16 @@
               <w:jc w:val="center"/>
               <w:rPr>
                 <w:rFonts w:cstheme="majorBidi"/>
-                <w:sz w:val="32"/>
-                <w:szCs w:val="32"/>
+                <w:sz w:val="28"/>
+                <w:szCs w:val="28"/>
                 <w:lang w:bidi="ar-JO"/>
               </w:rPr>
             </w:pPr>
             <w:r>
               <w:rPr>
                 <w:rFonts w:cstheme="majorBidi"/>
-                <w:sz w:val="32"/>
-                <w:szCs w:val="32"/>
+                <w:sz w:val="28"/>
+                <w:szCs w:val="28"/>
                 <w:rtl/>
                 <w:lang w:bidi="ar-JO"/>
               </w:rPr>
@@ -677,8 +688,8 @@
               <w:jc w:val="center"/>
               <w:rPr>
                 <w:rFonts w:cstheme="majorBidi"/>
-                <w:sz w:val="32"/>
-                <w:szCs w:val="32"/>
+                <w:sz w:val="28"/>
+                <w:szCs w:val="28"/>
                 <w:rtl/>
                 <w:lang w:bidi="ar-JO"/>
               </w:rPr>
@@ -686,8 +697,8 @@
             <w:r>
               <w:rPr>
                 <w:rFonts w:cstheme="majorBidi"/>
-                <w:sz w:val="32"/>
-                <w:szCs w:val="32"/>
+                <w:sz w:val="28"/>
+                <w:szCs w:val="28"/>
                 <w:rtl/>
                 <w:lang w:bidi="ar-JO"/>
               </w:rPr>
@@ -696,8 +707,8 @@
             <w:r>
               <w:rPr>
                 <w:rFonts w:cstheme="majorBidi"/>
-                <w:sz w:val="32"/>
-                <w:szCs w:val="32"/>
+                <w:sz w:val="28"/>
+                <w:szCs w:val="28"/>
                 <w:rtl/>
                 <w:lang w:bidi="ar-JO"/>
               </w:rPr>
@@ -706,8 +717,8 @@
             <w:r>
               <w:rPr>
                 <w:rFonts w:cstheme="majorBidi"/>
-                <w:sz w:val="32"/>
-                <w:szCs w:val="32"/>
+                <w:sz w:val="28"/>
+                <w:szCs w:val="28"/>
                 <w:rtl/>
                 <w:lang w:bidi="ar-JO"/>
               </w:rPr>
@@ -716,8 +727,8 @@
             <w:r>
               <w:rPr>
                 <w:rFonts w:cstheme="majorBidi"/>
-                <w:sz w:val="32"/>
-                <w:szCs w:val="32"/>
+                <w:sz w:val="28"/>
+                <w:szCs w:val="28"/>
                 <w:rtl/>
                 <w:lang w:bidi="ar-JO"/>
               </w:rPr>
@@ -726,8 +737,8 @@
             <w:r>
               <w:rPr>
                 <w:rFonts w:cstheme="majorBidi"/>
-                <w:sz w:val="32"/>
-                <w:szCs w:val="32"/>
+                <w:sz w:val="28"/>
+                <w:szCs w:val="28"/>
                 <w:rtl/>
                 <w:lang w:bidi="ar-JO"/>
               </w:rPr>
@@ -740,8 +751,8 @@
               <w:jc w:val="center"/>
               <w:rPr>
                 <w:rFonts w:cstheme="majorBidi"/>
-                <w:sz w:val="32"/>
-                <w:szCs w:val="32"/>
+                <w:sz w:val="28"/>
+                <w:szCs w:val="28"/>
                 <w:rtl/>
                 <w:lang w:bidi="ar-JO"/>
               </w:rPr>
@@ -755,8 +766,8 @@
                 <w:rFonts w:cstheme="majorBidi"/>
                 <w:b/>
                 <w:bCs/>
-                <w:sz w:val="32"/>
-                <w:szCs w:val="32"/>
+                <w:sz w:val="28"/>
+                <w:szCs w:val="28"/>
                 <w:rtl/>
                 <w:lang w:bidi="ar-JO"/>
               </w:rPr>
@@ -766,8 +777,8 @@
                 <w:rFonts w:cstheme="majorBidi" w:hint="cs"/>
                 <w:b/>
                 <w:bCs/>
-                <w:sz w:val="32"/>
-                <w:szCs w:val="32"/>
+                <w:sz w:val="28"/>
+                <w:szCs w:val="28"/>
                 <w:rtl/>
                 <w:lang w:bidi="ar-JO"/>
               </w:rPr>
@@ -780,8 +791,8 @@
               <w:jc w:val="center"/>
               <w:rPr>
                 <w:rFonts w:cstheme="majorBidi"/>
-                <w:sz w:val="32"/>
-                <w:szCs w:val="32"/>
+                <w:sz w:val="28"/>
+                <w:szCs w:val="28"/>
                 <w:rtl/>
                 <w:lang w:bidi="ar-JO"/>
               </w:rPr>
@@ -793,16 +804,16 @@
               <w:jc w:val="center"/>
               <w:rPr>
                 <w:rFonts w:cstheme="majorBidi"/>
-                <w:sz w:val="32"/>
-                <w:szCs w:val="32"/>
+                <w:sz w:val="28"/>
+                <w:szCs w:val="28"/>
                 <w:lang w:bidi="ar-JO"/>
               </w:rPr>
             </w:pPr>
             <w:r>
               <w:rPr>
                 <w:rFonts w:cstheme="majorBidi"/>
-                <w:sz w:val="32"/>
-                <w:szCs w:val="32"/>
+                <w:sz w:val="28"/>
+                <w:szCs w:val="28"/>
                 <w:rtl/>
                 <w:lang w:bidi="ar-JO"/>
               </w:rPr>
@@ -1213,7 +1224,6 @@
         </w:rPr>
         <w:t>. عندها سوف يتم تضمين الملفين في موقعهما المخصص في رسالتك.</w:t>
       </w:r>
-      <w:bookmarkEnd w:id="0"/>
     </w:p>
     <w:sectPr>
       <w:footerReference w:type="default" r:id="rId9"/>
@@ -5216,7 +5226,7 @@
 </file>
 
 <file path=customXml/itemProps1.xml><?xml version="1.0" encoding="utf-8"?>
-<ds:datastoreItem xmlns:ds="http://schemas.openxmlformats.org/officeDocument/2006/customXml" ds:itemID="{250DBC01-5299-4FA8-B8B0-83EB6C830074}">
+<ds:datastoreItem xmlns:ds="http://schemas.openxmlformats.org/officeDocument/2006/customXml" ds:itemID="{9DBBC72B-75C9-4995-BCAD-4CD52310C778}">
   <ds:schemaRefs>
     <ds:schemaRef ds:uri="http://schemas.openxmlformats.org/officeDocument/2006/bibliography"/>
   </ds:schemaRefs>

</xml_diff>